<commit_message>
Req 3 & 4 Circuit Created
Merged requirements 3 and 4, updated design documents, and created KiCad circuit.
</commit_message>
<xml_diff>
--- a/Charging Modes (Req 4)/Requirements.docx
+++ b/Charging Modes (Req 4)/Requirements.docx
@@ -2,103 +2,6 @@
 <file path=word/document.xml><?xml version="1.0" encoding="utf-8"?>
 <w:document xmlns:wpc="http://schemas.microsoft.com/office/word/2010/wordprocessingCanvas" xmlns:mc="http://schemas.openxmlformats.org/markup-compatibility/2006" xmlns:o="urn:schemas-microsoft-com:office:office" xmlns:r="http://schemas.openxmlformats.org/officeDocument/2006/relationships" xmlns:m="http://schemas.openxmlformats.org/officeDocument/2006/math" xmlns:v="urn:schemas-microsoft-com:vml" xmlns:wp14="http://schemas.microsoft.com/office/word/2010/wordprocessingDrawing" xmlns:wp="http://schemas.openxmlformats.org/drawingml/2006/wordprocessingDrawing" xmlns:w10="urn:schemas-microsoft-com:office:word" xmlns:w="http://schemas.openxmlformats.org/wordprocessingml/2006/main" xmlns:w14="http://schemas.microsoft.com/office/word/2010/wordml" xmlns:w15="http://schemas.microsoft.com/office/word/2012/wordml" xmlns:wpg="http://schemas.microsoft.com/office/word/2010/wordprocessingGroup" xmlns:wpi="http://schemas.microsoft.com/office/word/2010/wordprocessingInk" xmlns:wne="http://schemas.microsoft.com/office/word/2006/wordml" xmlns:wps="http://schemas.microsoft.com/office/word/2010/wordprocessingShape" xmlns:w16se="http://schemas.microsoft.com/office/word/2015/wordml/symex" xmlns:w16cid="http://schemas.microsoft.com/office/word/2016/wordml/cid" xmlns:w16="http://schemas.microsoft.com/office/word/2018/wordml" xmlns:w16cex="http://schemas.microsoft.com/office/word/2018/wordml/cex" xmlns:w16sdtdh="http://schemas.microsoft.com/office/word/2020/wordml/sdtdatahash" xmlns:w16sdtfl="http://schemas.microsoft.com/office/word/2024/wordml/sdtformatlock" mc:Ignorable="w14 w15 wp14 w16se w16cid w16 w16cex w16sdtdh w16sdtfl">
   <w:body>
-    <w:p xmlns:wp14="http://schemas.microsoft.com/office/word/2010/wordml" wp14:paraId="2C078E63" wp14:textId="331998B1">
-      <w:r>
-        <w:rPr/>
-        <w:t>Requirements:</w:t>
-      </w:r>
-    </w:p>
-    <w:p>
-      <w:pPr>
-        <w:pStyle w:val="ListParagraph"/>
-        <w:numPr>
-          <w:ilvl w:val="0"/>
-          <w:numId w:val="1"/>
-        </w:numPr>
-        <w:rPr>
-          <w:sz w:val="24"/>
-          <w:szCs w:val="24"/>
-        </w:rPr>
-      </w:pPr>
-      <w:r>
-        <w:rPr/>
-        <w:t>2 charging modes (from battery perspective)</w:t>
-      </w:r>
-    </w:p>
-    <w:p>
-      <w:pPr>
-        <w:pStyle w:val="ListParagraph"/>
-        <w:numPr>
-          <w:ilvl w:val="1"/>
-          <w:numId w:val="1"/>
-        </w:numPr>
-        <w:rPr>
-          <w:sz w:val="24"/>
-          <w:szCs w:val="24"/>
-        </w:rPr>
-      </w:pPr>
-      <w:r>
-        <w:rPr>
-          <w:sz w:val="24"/>
-          <w:szCs w:val="24"/>
-        </w:rPr>
-        <w:t>200 mA</w:t>
-      </w:r>
-    </w:p>
-    <w:p>
-      <w:pPr>
-        <w:pStyle w:val="ListParagraph"/>
-        <w:numPr>
-          <w:ilvl w:val="1"/>
-          <w:numId w:val="1"/>
-        </w:numPr>
-        <w:rPr>
-          <w:sz w:val="24"/>
-          <w:szCs w:val="24"/>
-        </w:rPr>
-      </w:pPr>
-      <w:r>
-        <w:rPr>
-          <w:sz w:val="24"/>
-          <w:szCs w:val="24"/>
-        </w:rPr>
-        <w:t>600 m</w:t>
-      </w:r>
-      <w:r>
-        <w:rPr>
-          <w:sz w:val="24"/>
-          <w:szCs w:val="24"/>
-        </w:rPr>
-        <w:t xml:space="preserve">A +- </w:t>
-      </w:r>
-      <w:r>
-        <w:rPr>
-          <w:sz w:val="24"/>
-          <w:szCs w:val="24"/>
-        </w:rPr>
-        <w:t>100 mA</w:t>
-      </w:r>
-    </w:p>
-    <w:p>
-      <w:pPr>
-        <w:pStyle w:val="ListParagraph"/>
-        <w:numPr>
-          <w:ilvl w:val="0"/>
-          <w:numId w:val="1"/>
-        </w:numPr>
-        <w:rPr>
-          <w:sz w:val="24"/>
-          <w:szCs w:val="24"/>
-        </w:rPr>
-      </w:pPr>
-      <w:r>
-        <w:rPr>
-          <w:sz w:val="24"/>
-          <w:szCs w:val="24"/>
-        </w:rPr>
-        <w:t>Switching done via pin 13, connected to PB4 on microcontroller</w:t>
-      </w:r>
-    </w:p>
     <w:p>
       <w:pPr>
         <w:pStyle w:val="Normal"/>

</xml_diff>